<commit_message>
Updated Fix Log for Bug 3 to explain fix for "Bug 6"
</commit_message>
<xml_diff>
--- a/fix_logs/Investigation - Fix Log for Bug 3.docx
+++ b/fix_logs/Investigation - Fix Log for Bug 3.docx
@@ -10,7 +10,13 @@
         <w:t>Bug 3</w:t>
       </w:r>
       <w:r>
-        <w:t xml:space="preserve"> Test</w:t>
+        <w:t xml:space="preserve"> </w:t>
+      </w:r>
+      <w:r>
+        <w:t xml:space="preserve">(plus “Bug 6”) </w:t>
+      </w:r>
+      <w:r>
+        <w:t>Test</w:t>
       </w:r>
       <w:r>
         <w:t xml:space="preserve"> Investigation/Fix Log</w:t>
@@ -176,8 +182,6 @@
       <w:r>
         <w:t>.getValue()</w:t>
       </w:r>
-      <w:bookmarkStart w:id="0" w:name="_GoBack"/>
-      <w:bookmarkEnd w:id="0"/>
       <w:r>
         <w:t xml:space="preserve"> – see screenshots below. However, observation shows that there has never been a value of “SPADE” selected by the game. </w:t>
       </w:r>
@@ -533,6 +537,9 @@
       <w:r>
         <w:t>Hypothesis 2</w:t>
       </w:r>
+      <w:r>
+        <w:t xml:space="preserve"> (“Bug 6”)</w:t>
+      </w:r>
     </w:p>
     <w:p>
       <w:pPr>
@@ -554,6 +561,18 @@
       </w:r>
       <w:r>
         <w:t>Another Test program called “TestBug3a” has been created to assert whether the value of “SPADE” is never chosen by the program</w:t>
+      </w:r>
+      <w:r>
+        <w:t xml:space="preserve">. </w:t>
+      </w:r>
+      <w:r>
+        <w:rPr>
+          <w:b/>
+        </w:rPr>
+        <w:t>Note that this bug is the same as what was referred to as “Bug 6” in the UAT test No. 1</w:t>
+      </w:r>
+      <w:r>
+        <w:t>, however at that point it was not known to be connected with the cause of Bug 3 (incorrect win ratio).</w:t>
       </w:r>
     </w:p>
     <w:p>
@@ -836,7 +855,21 @@
         <w:rPr>
           <w:lang w:val="en-US"/>
         </w:rPr>
-        <w:t>Based on hypothesis 2 being proven, that Bug 3 is caused by the game never rolling a SPADE, the next hypothesis (3) is that Bug 3 is caused by the DiceValue.getRandom() method incorrectly creating random values for the dice rolls.</w:t>
+        <w:t>Based on hypothesis 2 being proven, that Bug 3 is caused by the game never rolling a SPADE</w:t>
+      </w:r>
+      <w:r>
+        <w:rPr>
+          <w:lang w:val="en-US"/>
+        </w:rPr>
+        <w:t xml:space="preserve"> (“Bug 6”)</w:t>
+      </w:r>
+      <w:bookmarkStart w:id="0" w:name="_GoBack"/>
+      <w:bookmarkEnd w:id="0"/>
+      <w:r>
+        <w:rPr>
+          <w:lang w:val="en-US"/>
+        </w:rPr>
+        <w:t>, the next hypothesis (3) is that Bug 3 is caused by the DiceValue.getRandom() method incorrectly creating random values for the dice rolls.</w:t>
       </w:r>
       <w:r>
         <w:rPr>
@@ -957,6 +990,9 @@
       </w:r>
       <w:r>
         <w:t xml:space="preserve"> for Hypothesis 3</w:t>
+      </w:r>
+      <w:r>
+        <w:t xml:space="preserve"> (“Bug 6”)</w:t>
       </w:r>
     </w:p>
     <w:p>
@@ -1258,13 +1294,7 @@
         <w:rPr>
           <w:lang w:val="en-US"/>
         </w:rPr>
-        <w:t xml:space="preserve"> from TestBug3 </w:t>
-      </w:r>
-      <w:r>
-        <w:rPr>
-          <w:lang w:val="en-US"/>
-        </w:rPr>
-        <w:t>after fix was applied to DiceValue.getRandom():</w:t>
+        <w:t xml:space="preserve"> from TestBug3 after fix was applied to DiceValue.getRandom():</w:t>
       </w:r>
     </w:p>
     <w:p>

</xml_diff>